<commit_message>
[BAF504] : Fix typos
</commit_message>
<xml_diff>
--- a/BAF504투자분석/hw1/BAF504_hw1.docx
+++ b/BAF504투자분석/hw1/BAF504_hw1.docx
@@ -24,14 +24,12 @@
         </w:rPr>
         <w:t xml:space="preserve">20249433 MFE </w:t>
       </w:r>
-      <w:proofErr w:type="spellStart"/>
       <w:r>
         <w:rPr>
           <w:rFonts w:hint="eastAsia"/>
         </w:rPr>
         <w:t>최재필</w:t>
       </w:r>
-      <w:proofErr w:type="spellEnd"/>
     </w:p>
     <w:p>
       <w:pPr>
@@ -146,32 +144,30 @@
         <w:rPr>
           <w:rFonts w:hint="eastAsia"/>
         </w:rPr>
-        <w:t xml:space="preserve">above stocks aims to evaluate the consistency and applicability of the constant growth Dividend Discount Model (DDM) is real-world scenarios. </w:t>
-      </w:r>
-    </w:p>
-    <w:p>
-      <w:proofErr w:type="spellStart"/>
-      <w:r>
-        <w:rPr>
-          <w:rFonts w:hint="eastAsia"/>
-        </w:rPr>
-        <w:t>Coca-cola</w:t>
-      </w:r>
-      <w:proofErr w:type="spellEnd"/>
-      <w:r>
-        <w:rPr>
-          <w:rFonts w:hint="eastAsia"/>
-        </w:rPr>
-        <w:t xml:space="preserve"> and Exxon Mobil are recognized for their high dividend yields, unlike Apple. If the model holds, it should at least yield more accurate valuations for these dividend-rich stocks. </w:t>
-      </w:r>
-    </w:p>
-    <w:p>
-      <w:pPr>
-        <w:rPr>
-          <w:rFonts w:hint="eastAsia"/>
-        </w:rPr>
-      </w:pPr>
-    </w:p>
+        <w:t>above stocks aims to evaluate the consistency and applicability of the constant growth Dividend Discount Model (DDM) i</w:t>
+      </w:r>
+      <w:r>
+        <w:rPr>
+          <w:rFonts w:hint="eastAsia"/>
+        </w:rPr>
+        <w:t>n</w:t>
+      </w:r>
+      <w:r>
+        <w:rPr>
+          <w:rFonts w:hint="eastAsia"/>
+        </w:rPr>
+        <w:t xml:space="preserve"> real-world scenarios. </w:t>
+      </w:r>
+    </w:p>
+    <w:p>
+      <w:r>
+        <w:rPr>
+          <w:rFonts w:hint="eastAsia"/>
+        </w:rPr>
+        <w:t xml:space="preserve">Coca-cola and Exxon Mobil are recognized for their high dividend yields, unlike Apple. If the model holds, it should at least yield more accurate valuations for these dividend-rich stocks. </w:t>
+      </w:r>
+    </w:p>
+    <w:p/>
     <w:p>
       <w:pPr>
         <w:pStyle w:val="ListParagraph"/>
@@ -201,9 +197,6 @@
           <w:ilvl w:val="0"/>
           <w:numId w:val="6"/>
         </w:numPr>
-        <w:rPr>
-          <w:rFonts w:hint="eastAsia"/>
-        </w:rPr>
       </w:pPr>
       <w:r>
         <w:rPr>
@@ -249,13 +242,7 @@
         <w:rPr>
           <w:rFonts w:hint="eastAsia"/>
         </w:rPr>
-        <w:t xml:space="preserve">: </w:t>
-      </w:r>
-      <w:r>
-        <w:rPr>
-          <w:rFonts w:hint="eastAsia"/>
-        </w:rPr>
-        <w:t>4.0727%</w:t>
+        <w:t>: 4.0727%</w:t>
       </w:r>
       <w:r>
         <w:rPr>
@@ -297,11 +284,6 @@
       </w:r>
     </w:p>
     <w:p>
-      <w:pPr>
-        <w:rPr>
-          <w:rFonts w:hint="eastAsia"/>
-        </w:rPr>
-      </w:pPr>
       <w:r>
         <w:rPr>
           <w:rFonts w:hint="eastAsia"/>
@@ -449,19 +431,7 @@
         <w:rPr>
           <w:rFonts w:hint="eastAsia"/>
         </w:rPr>
-        <w:t xml:space="preserve">% - </w:t>
-      </w:r>
-      <w:r>
-        <w:rPr>
-          <w:rFonts w:hint="eastAsia"/>
-        </w:rPr>
-        <w:t xml:space="preserve">4.0727% </w:t>
-      </w:r>
-      <w:r>
-        <w:rPr>
-          <w:rFonts w:hint="eastAsia"/>
-        </w:rPr>
-        <w:t>= 29.</w:t>
+        <w:t>% - 4.0727% = 29.</w:t>
       </w:r>
       <w:r>
         <w:rPr>
@@ -517,6 +487,9 @@
         <w:keepNext/>
       </w:pPr>
       <w:r>
+        <w:rPr>
+          <w:noProof/>
+        </w:rPr>
         <w:lastRenderedPageBreak/>
         <w:drawing>
           <wp:inline distT="0" distB="0" distL="0" distR="0" wp14:anchorId="37F7EA88" wp14:editId="2134536B">
@@ -599,21 +572,7 @@
         <w:rPr>
           <w:rFonts w:hint="eastAsia"/>
         </w:rPr>
-        <w:t xml:space="preserve">Also, I chose to annualize 1-year average return instead of using </w:t>
-      </w:r>
-      <w:proofErr w:type="gramStart"/>
-      <w:r>
-        <w:rPr>
-          <w:rFonts w:hint="eastAsia"/>
-        </w:rPr>
-        <w:t>HPR(</w:t>
-      </w:r>
-      <w:proofErr w:type="gramEnd"/>
-      <w:r>
-        <w:rPr>
-          <w:rFonts w:hint="eastAsia"/>
-        </w:rPr>
-        <w:t>Holding Period Return) because HPR is highly sensitive to the selection of time frame, i.e</w:t>
+        <w:t>Also, I chose to annualize 1-year average return instead of using HPR(Holding Period Return) because HPR is highly sensitive to the selection of time frame, i.e</w:t>
       </w:r>
       <w:r>
         <w:rPr>
@@ -645,13 +604,7 @@
         </w:r>
       </w:hyperlink>
     </w:p>
-    <w:p>
-      <w:pPr>
-        <w:rPr>
-          <w:rFonts w:hint="eastAsia"/>
-        </w:rPr>
-      </w:pPr>
-    </w:p>
+    <w:p/>
     <w:p>
       <w:pPr>
         <w:pStyle w:val="ListParagraph"/>
@@ -990,11 +943,6 @@
       </w:r>
     </w:p>
     <w:p>
-      <w:pPr>
-        <w:rPr>
-          <w:rFonts w:hint="eastAsia"/>
-        </w:rPr>
-      </w:pPr>
       <w:r>
         <w:rPr>
           <w:rFonts w:hint="eastAsia"/>
@@ -1003,11 +951,6 @@
       </w:r>
     </w:p>
     <w:p>
-      <w:pPr>
-        <w:rPr>
-          <w:rFonts w:hint="eastAsia"/>
-        </w:rPr>
-      </w:pPr>
       <w:r>
         <w:rPr>
           <w:rFonts w:hint="eastAsia"/>
@@ -1015,13 +958,7 @@
         <w:t>Data source for beta: Yahoo Finance</w:t>
       </w:r>
     </w:p>
-    <w:p>
-      <w:pPr>
-        <w:rPr>
-          <w:rFonts w:hint="eastAsia"/>
-        </w:rPr>
-      </w:pPr>
-    </w:p>
+    <w:p/>
     <w:p>
       <w:pPr>
         <w:pStyle w:val="ListParagraph"/>
@@ -1091,9 +1028,6 @@
           <w:ilvl w:val="0"/>
           <w:numId w:val="9"/>
         </w:numPr>
-        <w:rPr>
-          <w:rFonts w:hint="eastAsia"/>
-        </w:rPr>
       </w:pPr>
       <w:r>
         <w:rPr>
@@ -1108,14 +1042,7 @@
         <w:rPr>
           <w:rFonts w:hint="eastAsia"/>
         </w:rPr>
-        <w:t xml:space="preserve"> plowback </w:t>
-      </w:r>
-      <w:proofErr w:type="gramStart"/>
-      <w:r>
-        <w:rPr>
-          <w:rFonts w:hint="eastAsia"/>
-        </w:rPr>
-        <w:t>ratio</w:t>
+        <w:t xml:space="preserve"> plowback ratio</w:t>
       </w:r>
       <w:r>
         <w:rPr>
@@ -1123,7 +1050,6 @@
         </w:rPr>
         <w:t>(</w:t>
       </w:r>
-      <w:proofErr w:type="gramEnd"/>
       <m:oMath>
         <m:r>
           <w:rPr>
@@ -1147,11 +1073,6 @@
     </w:p>
     <w:p/>
     <w:p>
-      <w:pPr>
-        <w:rPr>
-          <w:rFonts w:hint="eastAsia"/>
-        </w:rPr>
-      </w:pPr>
       <w:r>
         <w:rPr>
           <w:rFonts w:hint="eastAsia"/>
@@ -1235,13 +1156,7 @@
         <w:rPr>
           <w:rFonts w:hint="eastAsia"/>
         </w:rPr>
-        <w:t>Actual dividend growth rate (annualized):</w:t>
-      </w:r>
-      <w:r>
-        <w:rPr>
-          <w:rFonts w:hint="eastAsia"/>
-        </w:rPr>
-        <w:t xml:space="preserve"> </w:t>
+        <w:t xml:space="preserve">Actual dividend growth rate (annualized): </w:t>
       </w:r>
       <w:r>
         <w:rPr>
@@ -1283,13 +1198,7 @@
         <w:rPr>
           <w:rFonts w:hint="eastAsia"/>
         </w:rPr>
-        <w:t>Actual dividend growth rate (annualized):</w:t>
-      </w:r>
-      <w:r>
-        <w:rPr>
-          <w:rFonts w:hint="eastAsia"/>
-        </w:rPr>
-        <w:t xml:space="preserve"> </w:t>
+        <w:t xml:space="preserve">Actual dividend growth rate (annualized): </w:t>
       </w:r>
       <w:r>
         <w:rPr>
@@ -1299,11 +1208,6 @@
       </w:r>
     </w:p>
     <w:p>
-      <w:pPr>
-        <w:rPr>
-          <w:rFonts w:hint="eastAsia"/>
-        </w:rPr>
-      </w:pPr>
       <w:r>
         <w:rPr>
           <w:rFonts w:hint="eastAsia"/>
@@ -1316,6 +1220,9 @@
         <w:keepNext/>
       </w:pPr>
       <w:r>
+        <w:rPr>
+          <w:noProof/>
+        </w:rPr>
         <w:drawing>
           <wp:inline distT="0" distB="0" distL="0" distR="0" wp14:anchorId="48B01366" wp14:editId="0B639E21">
             <wp:extent cx="2128723" cy="1634828"/>
@@ -1386,11 +1293,6 @@
       </w:r>
     </w:p>
     <w:p>
-      <w:pPr>
-        <w:rPr>
-          <w:rFonts w:hint="eastAsia"/>
-        </w:rPr>
-      </w:pPr>
       <w:r>
         <w:rPr>
           <w:rFonts w:hint="eastAsia"/>
@@ -1545,13 +1447,7 @@
         <w:rPr>
           <w:rFonts w:hint="eastAsia"/>
         </w:rPr>
-        <w:t xml:space="preserve">ROE: </w:t>
-      </w:r>
-      <w:r>
-        <w:rPr>
-          <w:rFonts w:hint="eastAsia"/>
-        </w:rPr>
-        <w:t>18.00%</w:t>
+        <w:t>ROE: 18.00%</w:t>
       </w:r>
     </w:p>
     <w:p>
@@ -1614,13 +1510,7 @@
         <w:rPr>
           <w:rFonts w:hint="eastAsia"/>
         </w:rPr>
-        <w:t xml:space="preserve"> </w:t>
-      </w:r>
-      <w:r>
-        <w:rPr>
-          <w:rFonts w:hint="eastAsia"/>
-        </w:rPr>
-        <w:t>0.57%</w:t>
+        <w:t xml:space="preserve"> 0.57%</w:t>
       </w:r>
     </w:p>
     <w:p>
@@ -1635,13 +1525,7 @@
         <w:rPr>
           <w:rFonts w:hint="eastAsia"/>
         </w:rPr>
-        <w:t xml:space="preserve">ROE: </w:t>
-      </w:r>
-      <w:r>
-        <w:rPr>
-          <w:rFonts w:hint="eastAsia"/>
-        </w:rPr>
-        <w:t>154.27%</w:t>
+        <w:t>ROE: 154.27%</w:t>
       </w:r>
     </w:p>
     <w:p>
@@ -1651,9 +1535,6 @@
           <w:ilvl w:val="1"/>
           <w:numId w:val="12"/>
         </w:numPr>
-        <w:rPr>
-          <w:rFonts w:hint="eastAsia"/>
-        </w:rPr>
       </w:pPr>
       <w:r>
         <w:rPr>
@@ -1663,11 +1544,6 @@
       </w:r>
     </w:p>
     <w:p>
-      <w:pPr>
-        <w:rPr>
-          <w:rFonts w:hint="eastAsia"/>
-        </w:rPr>
-      </w:pPr>
       <w:r>
         <w:rPr>
           <w:rFonts w:hint="eastAsia"/>
@@ -1676,11 +1552,6 @@
       </w:r>
     </w:p>
     <w:p>
-      <w:pPr>
-        <w:rPr>
-          <w:rFonts w:hint="eastAsia"/>
-        </w:rPr>
-      </w:pPr>
       <m:oMathPara>
         <m:oMath>
           <m:r>
@@ -1790,11 +1661,6 @@
     </w:p>
     <w:p/>
     <w:p>
-      <w:pPr>
-        <w:rPr>
-          <w:rFonts w:hint="eastAsia"/>
-        </w:rPr>
-      </w:pPr>
       <w:r>
         <w:rPr>
           <w:rFonts w:hint="eastAsia"/>
@@ -2084,11 +1950,6 @@
     </w:p>
     <w:p/>
     <w:p>
-      <w:pPr>
-        <w:rPr>
-          <w:rFonts w:hint="eastAsia"/>
-        </w:rPr>
-      </w:pPr>
       <w:r>
         <w:rPr>
           <w:rFonts w:hint="eastAsia"/>
@@ -2119,27 +1980,11 @@
           <w:numId w:val="13"/>
         </w:numPr>
       </w:pPr>
-      <w:proofErr w:type="gramStart"/>
-      <w:r>
-        <w:rPr>
-          <w:rFonts w:hint="eastAsia"/>
-        </w:rPr>
-        <w:t>EPS(</w:t>
-      </w:r>
-      <w:proofErr w:type="spellStart"/>
-      <w:proofErr w:type="gramEnd"/>
-      <w:r>
-        <w:rPr>
-          <w:rFonts w:hint="eastAsia"/>
-        </w:rPr>
-        <w:t>ttm</w:t>
-      </w:r>
-      <w:proofErr w:type="spellEnd"/>
-      <w:r>
-        <w:rPr>
-          <w:rFonts w:hint="eastAsia"/>
-        </w:rPr>
-        <w:t xml:space="preserve">): </w:t>
+      <w:r>
+        <w:rPr>
+          <w:rFonts w:hint="eastAsia"/>
+        </w:rPr>
+        <w:t xml:space="preserve">EPS(ttm): </w:t>
       </w:r>
       <w:r>
         <w:rPr>
@@ -2298,27 +2143,11 @@
           <w:numId w:val="13"/>
         </w:numPr>
       </w:pPr>
-      <w:proofErr w:type="gramStart"/>
-      <w:r>
-        <w:rPr>
-          <w:rFonts w:hint="eastAsia"/>
-        </w:rPr>
-        <w:t>EPS(</w:t>
-      </w:r>
-      <w:proofErr w:type="spellStart"/>
-      <w:proofErr w:type="gramEnd"/>
-      <w:r>
-        <w:rPr>
-          <w:rFonts w:hint="eastAsia"/>
-        </w:rPr>
-        <w:t>ttm</w:t>
-      </w:r>
-      <w:proofErr w:type="spellEnd"/>
-      <w:r>
-        <w:rPr>
-          <w:rFonts w:hint="eastAsia"/>
-        </w:rPr>
-        <w:t xml:space="preserve">): </w:t>
+      <w:r>
+        <w:rPr>
+          <w:rFonts w:hint="eastAsia"/>
+        </w:rPr>
+        <w:t xml:space="preserve">EPS(ttm): </w:t>
       </w:r>
       <w:r>
         <w:rPr>
@@ -2373,13 +2202,7 @@
         <w:rPr>
           <w:rFonts w:hint="eastAsia"/>
         </w:rPr>
-        <w:t>:</w:t>
-      </w:r>
-      <w:r>
-        <w:rPr>
-          <w:rFonts w:hint="eastAsia"/>
-        </w:rPr>
-        <w:t xml:space="preserve"> $13.2351</w:t>
+        <w:t>: $13.2351</w:t>
       </w:r>
     </w:p>
     <w:p>
@@ -2442,13 +2265,7 @@
         <w:rPr>
           <w:rFonts w:hint="eastAsia"/>
         </w:rPr>
-        <w:t xml:space="preserve">: </w:t>
-      </w:r>
-      <w:r>
-        <w:rPr>
-          <w:rFonts w:hint="eastAsia"/>
-        </w:rPr>
-        <w:t>$27.9947</w:t>
+        <w:t>: $27.9947</w:t>
       </w:r>
     </w:p>
     <w:p>
@@ -2463,13 +2280,7 @@
         <w:rPr>
           <w:rFonts w:hint="eastAsia"/>
         </w:rPr>
-        <w:t xml:space="preserve">PVGO: </w:t>
-      </w:r>
-      <w:r>
-        <w:rPr>
-          <w:rFonts w:hint="eastAsia"/>
-        </w:rPr>
-        <w:t>-$14.7596</w:t>
+        <w:t>PVGO: -$14.7596</w:t>
       </w:r>
     </w:p>
     <w:p>
@@ -2495,27 +2306,11 @@
           <w:numId w:val="13"/>
         </w:numPr>
       </w:pPr>
-      <w:proofErr w:type="gramStart"/>
-      <w:r>
-        <w:rPr>
-          <w:rFonts w:hint="eastAsia"/>
-        </w:rPr>
-        <w:t>EPS(</w:t>
-      </w:r>
-      <w:proofErr w:type="spellStart"/>
-      <w:proofErr w:type="gramEnd"/>
-      <w:r>
-        <w:rPr>
-          <w:rFonts w:hint="eastAsia"/>
-        </w:rPr>
-        <w:t>ttm</w:t>
-      </w:r>
-      <w:proofErr w:type="spellEnd"/>
-      <w:r>
-        <w:rPr>
-          <w:rFonts w:hint="eastAsia"/>
-        </w:rPr>
-        <w:t xml:space="preserve">): </w:t>
+      <w:r>
+        <w:rPr>
+          <w:rFonts w:hint="eastAsia"/>
+        </w:rPr>
+        <w:t xml:space="preserve">EPS(ttm): </w:t>
       </w:r>
       <w:r>
         <w:rPr>
@@ -2570,13 +2365,7 @@
         <w:rPr>
           <w:rFonts w:hint="eastAsia"/>
         </w:rPr>
-        <w:t>:</w:t>
-      </w:r>
-      <w:r>
-        <w:rPr>
-          <w:rFonts w:hint="eastAsia"/>
-        </w:rPr>
-        <w:t xml:space="preserve"> $2.6736</w:t>
+        <w:t>: $2.6736</w:t>
       </w:r>
     </w:p>
     <w:p>
@@ -2639,13 +2428,7 @@
         <w:rPr>
           <w:rFonts w:hint="eastAsia"/>
         </w:rPr>
-        <w:t xml:space="preserve">: </w:t>
-      </w:r>
-      <w:r>
-        <w:rPr>
-          <w:rFonts w:hint="eastAsia"/>
-        </w:rPr>
-        <w:t>$15.4331</w:t>
+        <w:t>: $15.4331</w:t>
       </w:r>
     </w:p>
     <w:p>
@@ -2655,57 +2438,21 @@
           <w:ilvl w:val="1"/>
           <w:numId w:val="13"/>
         </w:numPr>
-        <w:rPr>
-          <w:rFonts w:hint="eastAsia"/>
-        </w:rPr>
-      </w:pPr>
-      <w:r>
-        <w:rPr>
-          <w:rFonts w:hint="eastAsia"/>
-        </w:rPr>
-        <w:t xml:space="preserve">PVGO: </w:t>
-      </w:r>
-      <w:r>
-        <w:rPr>
-          <w:rFonts w:hint="eastAsia"/>
-        </w:rPr>
-        <w:t>-$12.7595</w:t>
-      </w:r>
-    </w:p>
-    <w:p>
-      <w:pPr>
-        <w:rPr>
-          <w:rFonts w:hint="eastAsia"/>
-        </w:rPr>
-      </w:pPr>
-      <w:r>
-        <w:rPr>
-          <w:rFonts w:hint="eastAsia"/>
-        </w:rPr>
-        <w:t xml:space="preserve">** </w:t>
-      </w:r>
-      <w:proofErr w:type="spellStart"/>
-      <w:r>
-        <w:rPr>
-          <w:rFonts w:hint="eastAsia"/>
-        </w:rPr>
-        <w:t>ttm</w:t>
-      </w:r>
-      <w:proofErr w:type="spellEnd"/>
-      <w:r>
-        <w:rPr>
-          <w:rFonts w:hint="eastAsia"/>
-        </w:rPr>
-        <w:t xml:space="preserve">: trailing twelve </w:t>
-      </w:r>
-      <w:proofErr w:type="gramStart"/>
-      <w:r>
-        <w:rPr>
-          <w:rFonts w:hint="eastAsia"/>
-        </w:rPr>
-        <w:t>month</w:t>
-      </w:r>
-      <w:proofErr w:type="gramEnd"/>
+      </w:pPr>
+      <w:r>
+        <w:rPr>
+          <w:rFonts w:hint="eastAsia"/>
+        </w:rPr>
+        <w:t>PVGO: -$12.7595</w:t>
+      </w:r>
+    </w:p>
+    <w:p>
+      <w:r>
+        <w:rPr>
+          <w:rFonts w:hint="eastAsia"/>
+        </w:rPr>
+        <w:t>** ttm: trailing twelve month</w:t>
+      </w:r>
     </w:p>
     <w:p/>
     <w:p>
@@ -2807,13 +2554,7 @@
         <w:rPr>
           <w:rFonts w:hint="eastAsia"/>
         </w:rPr>
-        <w:t xml:space="preserve">Trading @: </w:t>
-      </w:r>
-      <w:r>
-        <w:rPr>
-          <w:rFonts w:hint="eastAsia"/>
-        </w:rPr>
-        <w:t>$115.05</w:t>
+        <w:t>Trading @: $115.05</w:t>
       </w:r>
     </w:p>
     <w:p>
@@ -2838,30 +2579,15 @@
           <w:ilvl w:val="1"/>
           <w:numId w:val="14"/>
         </w:numPr>
-        <w:rPr>
-          <w:rFonts w:hint="eastAsia"/>
-        </w:rPr>
-      </w:pPr>
-      <w:r>
-        <w:rPr>
-          <w:rFonts w:hint="eastAsia"/>
-        </w:rPr>
-        <w:t xml:space="preserve">Trading @: </w:t>
-      </w:r>
-      <w:r>
-        <w:rPr>
-          <w:rFonts w:hint="eastAsia"/>
-        </w:rPr>
-        <w:t>$173.31</w:t>
-      </w:r>
-    </w:p>
-    <w:p>
-      <w:pPr>
-        <w:rPr>
-          <w:rFonts w:hint="eastAsia"/>
-        </w:rPr>
-      </w:pPr>
-    </w:p>
+      </w:pPr>
+      <w:r>
+        <w:rPr>
+          <w:rFonts w:hint="eastAsia"/>
+        </w:rPr>
+        <w:t>Trading @: $173.31</w:t>
+      </w:r>
+    </w:p>
+    <w:p/>
     <w:p>
       <w:pPr>
         <w:pStyle w:val="ListParagraph"/>
@@ -3035,11 +2761,6 @@
       </w:r>
     </w:p>
     <w:p>
-      <w:pPr>
-        <w:rPr>
-          <w:rFonts w:hint="eastAsia"/>
-        </w:rPr>
-      </w:pPr>
       <m:oMathPara>
         <m:oMath>
           <m:sSub>
@@ -3462,11 +3183,6 @@
       </w:r>
     </w:p>
     <w:p>
-      <w:pPr>
-        <w:rPr>
-          <w:rFonts w:hint="eastAsia"/>
-        </w:rPr>
-      </w:pPr>
       <m:oMathPara>
         <m:oMath>
           <m:r>
@@ -3659,21 +3375,7 @@
         <w:rPr>
           <w:rFonts w:hint="eastAsia"/>
         </w:rPr>
-        <w:t xml:space="preserve">s </w:t>
-      </w:r>
-      <w:proofErr w:type="gramStart"/>
-      <w:r>
-        <w:rPr>
-          <w:rFonts w:hint="eastAsia"/>
-        </w:rPr>
-        <w:t>are</w:t>
-      </w:r>
-      <w:proofErr w:type="gramEnd"/>
-      <w:r>
-        <w:rPr>
-          <w:rFonts w:hint="eastAsia"/>
-        </w:rPr>
-        <w:t xml:space="preserve"> highly inaccurate so the expected rate of return will also be unreliable. </w:t>
+        <w:t xml:space="preserve">s are highly inaccurate so the expected rate of return will also be unreliable. </w:t>
       </w:r>
     </w:p>
     <w:p>
@@ -3832,13 +3534,7 @@
         <w:rPr>
           <w:rFonts w:hint="eastAsia"/>
         </w:rPr>
-        <w:t>:</w:t>
-      </w:r>
-      <w:r>
-        <w:rPr>
-          <w:rFonts w:hint="eastAsia"/>
-        </w:rPr>
-        <w:t xml:space="preserve"> </w:t>
+        <w:t xml:space="preserve">: </w:t>
       </w:r>
       <w:r>
         <w:rPr>
@@ -3869,9 +3565,6 @@
           <w:ilvl w:val="1"/>
           <w:numId w:val="17"/>
         </w:numPr>
-        <w:rPr>
-          <w:rFonts w:hint="eastAsia"/>
-        </w:rPr>
       </w:pPr>
       <m:oMath>
         <m:r>
@@ -3923,13 +3616,7 @@
         <w:rPr>
           <w:rFonts w:hint="eastAsia"/>
         </w:rPr>
-        <w:t>:</w:t>
-      </w:r>
-      <w:r>
-        <w:rPr>
-          <w:rFonts w:hint="eastAsia"/>
-        </w:rPr>
-        <w:t xml:space="preserve"> </w:t>
+        <w:t xml:space="preserve">: </w:t>
       </w:r>
       <w:r>
         <w:rPr>
@@ -3983,7 +3670,19 @@
         <w:rPr>
           <w:rFonts w:hint="eastAsia"/>
         </w:rPr>
-        <w:t xml:space="preserve">If I have to long one of them, I would choose Coca-Cola since the valuation is the least deviated from the actual stock price. </w:t>
+        <w:t xml:space="preserve">If I have to long </w:t>
+      </w:r>
+      <w:r>
+        <w:rPr>
+          <w:rFonts w:hint="eastAsia"/>
+        </w:rPr>
+        <w:t xml:space="preserve">at least </w:t>
+      </w:r>
+      <w:r>
+        <w:rPr>
+          <w:rFonts w:hint="eastAsia"/>
+        </w:rPr>
+        <w:t xml:space="preserve">one of them, I would choose Coca-Cola since the valuation is the least deviated from the actual stock price. </w:t>
       </w:r>
     </w:p>
     <w:p/>
@@ -4290,9 +3989,6 @@
           <w:ilvl w:val="1"/>
           <w:numId w:val="18"/>
         </w:numPr>
-        <w:rPr>
-          <w:rFonts w:hint="eastAsia"/>
-        </w:rPr>
       </w:pPr>
       <w:r>
         <w:rPr>
@@ -4308,9 +4004,6 @@
           <w:ilvl w:val="1"/>
           <w:numId w:val="18"/>
         </w:numPr>
-        <w:rPr>
-          <w:rFonts w:hint="eastAsia"/>
-        </w:rPr>
       </w:pPr>
       <w:r>
         <w:rPr>
@@ -4325,13 +4018,7 @@
         <w:t>x 64.82</w:t>
       </w:r>
     </w:p>
-    <w:p>
-      <w:pPr>
-        <w:rPr>
-          <w:rFonts w:hint="eastAsia"/>
-        </w:rPr>
-      </w:pPr>
-    </w:p>
+    <w:p/>
     <w:sectPr>
       <w:pgSz w:w="12240" w:h="15840"/>
       <w:pgMar w:top="1440" w:right="1440" w:bottom="1440" w:left="1440" w:header="720" w:footer="720" w:gutter="0"/>

</xml_diff>